<commit_message>
update cart and bao cao: mo ta UC
</commit_message>
<xml_diff>
--- a/baocao.docx
+++ b/baocao.docx
@@ -5612,8 +5612,33 @@
                 <w:sz w:val="26"/>
                 <w:szCs w:val="26"/>
               </w:rPr>
-              <w:t>Trang điều hướng đến trang Giỏ hàng.</w:t>
-            </w:r>
+              <w:t>Hệ thống thông báo đã thêm sản phẩm vào giỏ hàng thành công.</w:t>
+            </w:r>
+          </w:p>
+          <w:p>
+            <w:pPr>
+              <w:pStyle w:val="ListParagraph"/>
+              <w:numPr>
+                <w:ilvl w:val="1"/>
+                <w:numId w:val="8"/>
+              </w:numPr>
+              <w:spacing w:beforeLines="50" w:before="120" w:afterLines="50" w:after="120" w:line="360" w:lineRule="auto"/>
+              <w:rPr>
+                <w:rFonts w:ascii="Times New Roman" w:hAnsi="Times New Roman" w:cs="Times New Roman"/>
+                <w:sz w:val="26"/>
+                <w:szCs w:val="26"/>
+              </w:rPr>
+            </w:pPr>
+            <w:r>
+              <w:rPr>
+                <w:rFonts w:ascii="Times New Roman" w:hAnsi="Times New Roman" w:cs="Times New Roman"/>
+                <w:sz w:val="26"/>
+                <w:szCs w:val="26"/>
+              </w:rPr>
+              <w:t>Hệ thống quay lại trang hiện tại.</w:t>
+            </w:r>
+            <w:bookmarkStart w:id="16" w:name="_GoBack"/>
+            <w:bookmarkEnd w:id="16"/>
           </w:p>
           <w:p>
             <w:pPr>
@@ -5644,14 +5669,25 @@
     <w:p>
       <w:pPr>
         <w:pStyle w:val="ListParagraph"/>
+        <w:numPr>
+          <w:ilvl w:val="0"/>
+          <w:numId w:val="5"/>
+        </w:numPr>
         <w:spacing w:beforeLines="50" w:before="120" w:afterLines="50" w:after="120" w:line="360" w:lineRule="auto"/>
-        <w:ind w:left="1440"/>
-        <w:rPr>
-          <w:rFonts w:ascii="Times New Roman" w:hAnsi="Times New Roman" w:cs="Times New Roman"/>
-          <w:sz w:val="26"/>
-          <w:szCs w:val="26"/>
-        </w:rPr>
-      </w:pPr>
+        <w:rPr>
+          <w:rFonts w:ascii="Times New Roman" w:hAnsi="Times New Roman" w:cs="Times New Roman"/>
+          <w:sz w:val="26"/>
+          <w:szCs w:val="26"/>
+        </w:rPr>
+      </w:pPr>
+      <w:r>
+        <w:rPr>
+          <w:rFonts w:ascii="Times New Roman" w:hAnsi="Times New Roman" w:cs="Times New Roman"/>
+          <w:sz w:val="26"/>
+          <w:szCs w:val="26"/>
+        </w:rPr>
+        <w:t>Chức năng tìm kiếm sản phẩm</w:t>
+      </w:r>
     </w:p>
     <w:p>
       <w:pPr>
@@ -5750,6 +5786,7 @@
                 <w:sz w:val="26"/>
                 <w:szCs w:val="26"/>
               </w:rPr>
+              <w:lastRenderedPageBreak/>
               <w:t>Tác nhân</w:t>
             </w:r>
           </w:p>
@@ -5854,7 +5891,6 @@
                 <w:sz w:val="26"/>
                 <w:szCs w:val="26"/>
               </w:rPr>
-              <w:lastRenderedPageBreak/>
               <w:t>Điều kiện kích hoạt</w:t>
             </w:r>
           </w:p>
@@ -6218,14 +6254,25 @@
     <w:p>
       <w:pPr>
         <w:pStyle w:val="ListParagraph"/>
+        <w:numPr>
+          <w:ilvl w:val="0"/>
+          <w:numId w:val="5"/>
+        </w:numPr>
         <w:spacing w:beforeLines="50" w:before="120" w:afterLines="50" w:after="120" w:line="360" w:lineRule="auto"/>
-        <w:ind w:left="1440"/>
-        <w:rPr>
-          <w:rFonts w:ascii="Times New Roman" w:hAnsi="Times New Roman" w:cs="Times New Roman"/>
-          <w:sz w:val="26"/>
-          <w:szCs w:val="26"/>
-        </w:rPr>
-      </w:pPr>
+        <w:rPr>
+          <w:rFonts w:ascii="Times New Roman" w:hAnsi="Times New Roman" w:cs="Times New Roman"/>
+          <w:sz w:val="26"/>
+          <w:szCs w:val="26"/>
+        </w:rPr>
+      </w:pPr>
+      <w:r>
+        <w:rPr>
+          <w:rFonts w:ascii="Times New Roman" w:hAnsi="Times New Roman" w:cs="Times New Roman"/>
+          <w:sz w:val="26"/>
+          <w:szCs w:val="26"/>
+        </w:rPr>
+        <w:t>Chức năng quản lý danh mục sp</w:t>
+      </w:r>
     </w:p>
     <w:p>
       <w:pPr>
@@ -6532,6 +6579,7 @@
                 <w:sz w:val="26"/>
                 <w:szCs w:val="26"/>
               </w:rPr>
+              <w:lastRenderedPageBreak/>
               <w:t>Hậu điều kiện</w:t>
             </w:r>
           </w:p>
@@ -6648,7 +6696,6 @@
                 <w:sz w:val="26"/>
                 <w:szCs w:val="26"/>
               </w:rPr>
-              <w:lastRenderedPageBreak/>
               <w:t>Luồng sự kiện</w:t>
             </w:r>
           </w:p>
@@ -6811,8 +6858,6 @@
               </w:rPr>
               <w:t>.</w:t>
             </w:r>
-            <w:bookmarkStart w:id="16" w:name="_GoBack"/>
-            <w:bookmarkEnd w:id="16"/>
           </w:p>
         </w:tc>
       </w:tr>
@@ -7118,7 +7163,7 @@
                             <w:rPr>
                               <w:noProof/>
                             </w:rPr>
-                            <w:t>XVIII</w:t>
+                            <w:t>XVI</w:t>
                           </w:r>
                           <w:r>
                             <w:fldChar w:fldCharType="end"/>
@@ -7161,7 +7206,7 @@
                       <w:rPr>
                         <w:noProof/>
                       </w:rPr>
-                      <w:t>XVIII</w:t>
+                      <w:t>XVI</w:t>
                     </w:r>
                     <w:r>
                       <w:fldChar w:fldCharType="end"/>

</xml_diff>